<commit_message>
mejora del diagrama de flujo
</commit_message>
<xml_diff>
--- a/calculadora informe.docx
+++ b/calculadora informe.docx
@@ -31,8 +31,6 @@
         </w:rPr>
         <w:t xml:space="preserve">alculadora </w:t>
       </w:r>
-      <w:bookmarkStart w:id="0" w:name="_GoBack"/>
-      <w:bookmarkEnd w:id="0"/>
     </w:p>
     <w:p>
       <w:pPr>
@@ -286,15 +284,7 @@
           <w:szCs w:val="24"/>
           <w:lang w:val="es-CO"/>
         </w:rPr>
-        <w:t xml:space="preserve"> </w:t>
-      </w:r>
-      <w:r>
-        <w:rPr>
-          <w:sz w:val="24"/>
-          <w:szCs w:val="24"/>
-          <w:lang w:val="es-CO"/>
-        </w:rPr>
-        <w:t>aplicando de forma adecuada la ley de los signos</w:t>
+        <w:t xml:space="preserve"> aplicando de forma adecuada la ley de los signos</w:t>
       </w:r>
       <w:r>
         <w:rPr>
@@ -446,31 +436,7 @@
           <w:szCs w:val="24"/>
           <w:lang w:val="es-CO"/>
         </w:rPr>
-        <w:t xml:space="preserve"> en cuenta la ley de los signos</w:t>
-      </w:r>
-      <w:r>
-        <w:rPr>
-          <w:sz w:val="24"/>
-          <w:szCs w:val="24"/>
-          <w:lang w:val="es-CO"/>
-        </w:rPr>
-        <w:t xml:space="preserve">, se deben permitir </w:t>
-      </w:r>
-      <w:r>
-        <w:rPr>
-          <w:sz w:val="24"/>
-          <w:szCs w:val="24"/>
-          <w:lang w:val="es-CO"/>
-        </w:rPr>
-        <w:t>multiplicaciones</w:t>
-      </w:r>
-      <w:r>
-        <w:rPr>
-          <w:sz w:val="24"/>
-          <w:szCs w:val="24"/>
-          <w:lang w:val="es-CO"/>
-        </w:rPr>
-        <w:t xml:space="preserve"> acumulativas.</w:t>
+        <w:t xml:space="preserve"> en cuenta la ley de los signos, se deben permitir multiplicaciones acumulativas.</w:t>
       </w:r>
     </w:p>
     <w:p>
@@ -514,39 +480,7 @@
           <w:szCs w:val="24"/>
           <w:lang w:val="es-CO"/>
         </w:rPr>
-        <w:t>dividir</w:t>
-      </w:r>
-      <w:r>
-        <w:rPr>
-          <w:sz w:val="24"/>
-          <w:szCs w:val="24"/>
-          <w:lang w:val="es-CO"/>
-        </w:rPr>
-        <w:t xml:space="preserve"> dos números reales</w:t>
-      </w:r>
-      <w:r>
-        <w:rPr>
-          <w:sz w:val="24"/>
-          <w:szCs w:val="24"/>
-          <w:lang w:val="es-CO"/>
-        </w:rPr>
-        <w:t xml:space="preserve"> </w:t>
-      </w:r>
-      <w:r>
-        <w:rPr>
-          <w:sz w:val="24"/>
-          <w:szCs w:val="24"/>
-          <w:lang w:val="es-CO"/>
-        </w:rPr>
-        <w:t>teniendo</w:t>
-      </w:r>
-      <w:r>
-        <w:rPr>
-          <w:sz w:val="24"/>
-          <w:szCs w:val="24"/>
-          <w:lang w:val="es-CO"/>
-        </w:rPr>
-        <w:t xml:space="preserve"> en cuenta la ley de los signos y generando un mensaje de error si se intenta dividir entre 0.</w:t>
+        <w:t>dividir dos números reales teniendo en cuenta la ley de los signos y generando un mensaje de error si se intenta dividir entre 0.</w:t>
       </w:r>
     </w:p>
     <w:p>
@@ -590,23 +524,7 @@
           <w:szCs w:val="24"/>
           <w:lang w:val="es-CO"/>
         </w:rPr>
-        <w:t>elevar un</w:t>
-      </w:r>
-      <w:r>
-        <w:rPr>
-          <w:sz w:val="24"/>
-          <w:szCs w:val="24"/>
-          <w:lang w:val="es-CO"/>
-        </w:rPr>
-        <w:t xml:space="preserve"> nú</w:t>
-      </w:r>
-      <w:r>
-        <w:rPr>
-          <w:sz w:val="24"/>
-          <w:szCs w:val="24"/>
-          <w:lang w:val="es-CO"/>
-        </w:rPr>
-        <w:t>mero real a la n potencia.</w:t>
+        <w:t>elevar un número real a la n potencia.</w:t>
       </w:r>
     </w:p>
     <w:p>
@@ -791,15 +709,7 @@
           <w:szCs w:val="24"/>
           <w:lang w:val="es-CO"/>
         </w:rPr>
-        <w:t xml:space="preserve">    Debe permitir</w:t>
-      </w:r>
-      <w:r>
-        <w:rPr>
-          <w:sz w:val="24"/>
-          <w:szCs w:val="24"/>
-          <w:lang w:val="es-CO"/>
-        </w:rPr>
-        <w:t xml:space="preserve"> que el resultado de las operaciones sea diferente de un entero.</w:t>
+        <w:t xml:space="preserve">    Debe permitir que el resultado de las operaciones sea diferente de un entero.</w:t>
       </w:r>
     </w:p>
     <w:p>
@@ -1198,6 +1108,7 @@
     <w:p>
       <w:pPr>
         <w:spacing w:before="240" w:after="240"/>
+        <w:ind w:left="-1134"/>
         <w:jc w:val="both"/>
         <w:rPr>
           <w:b/>
@@ -1206,54 +1117,38 @@
           <w:lang w:val="es-CO"/>
         </w:rPr>
       </w:pPr>
+      <w:bookmarkStart w:id="0" w:name="_GoBack"/>
       <w:r>
         <w:rPr>
           <w:noProof/>
           <w:lang w:val="es-CO"/>
         </w:rPr>
-        <w:drawing>
-          <wp:inline distT="0" distB="0" distL="0" distR="0" wp14:anchorId="578671EF" wp14:editId="39152A12">
-            <wp:extent cx="5932967" cy="6179622"/>
-            <wp:effectExtent l="0" t="0" r="0" b="0"/>
-            <wp:docPr id="5" name="Imagen 5"/>
-            <wp:cNvGraphicFramePr>
-              <a:graphicFrameLocks xmlns:a="http://schemas.openxmlformats.org/drawingml/2006/main" noChangeAspect="1"/>
-            </wp:cNvGraphicFramePr>
-            <a:graphic xmlns:a="http://schemas.openxmlformats.org/drawingml/2006/main">
-              <a:graphicData uri="http://schemas.openxmlformats.org/drawingml/2006/picture">
-                <pic:pic xmlns:pic="http://schemas.openxmlformats.org/drawingml/2006/picture">
-                  <pic:nvPicPr>
-                    <pic:cNvPr id="1" name=""/>
-                    <pic:cNvPicPr/>
-                  </pic:nvPicPr>
-                  <pic:blipFill rotWithShape="1">
-                    <a:blip r:embed="rId9"/>
-                    <a:srcRect l="21469" t="5411" r="30590" b="5768"/>
-                    <a:stretch/>
-                  </pic:blipFill>
-                  <pic:spPr bwMode="auto">
-                    <a:xfrm>
-                      <a:off x="0" y="0"/>
-                      <a:ext cx="5946560" cy="6193780"/>
-                    </a:xfrm>
-                    <a:prstGeom prst="rect">
-                      <a:avLst/>
-                    </a:prstGeom>
-                    <a:ln>
-                      <a:noFill/>
-                    </a:ln>
-                    <a:extLst>
-                      <a:ext uri="{53640926-AAD7-44D8-BBD7-CCE9431645EC}">
-                        <a14:shadowObscured xmlns:a14="http://schemas.microsoft.com/office/drawing/2010/main"/>
-                      </a:ext>
-                    </a:extLst>
-                  </pic:spPr>
-                </pic:pic>
-              </a:graphicData>
-            </a:graphic>
-          </wp:inline>
-        </w:drawing>
-      </w:r>
+        <w:pict w14:anchorId="3F28CBAB">
+          <v:shapetype id="_x0000_t75" coordsize="21600,21600" o:spt="75" o:preferrelative="t" path="m@4@5l@4@11@9@11@9@5xe" filled="f" stroked="f">
+            <v:stroke joinstyle="miter"/>
+            <v:formulas>
+              <v:f eqn="if lineDrawn pixelLineWidth 0"/>
+              <v:f eqn="sum @0 1 0"/>
+              <v:f eqn="sum 0 0 @1"/>
+              <v:f eqn="prod @2 1 2"/>
+              <v:f eqn="prod @3 21600 pixelWidth"/>
+              <v:f eqn="prod @3 21600 pixelHeight"/>
+              <v:f eqn="sum @0 0 1"/>
+              <v:f eqn="prod @6 1 2"/>
+              <v:f eqn="prod @7 21600 pixelWidth"/>
+              <v:f eqn="sum @8 21600 0"/>
+              <v:f eqn="prod @7 21600 pixelHeight"/>
+              <v:f eqn="sum @10 21600 0"/>
+            </v:formulas>
+            <v:path o:extrusionok="f" gradientshapeok="t" o:connecttype="rect"/>
+            <o:lock v:ext="edit" aspectratio="t"/>
+          </v:shapetype>
+          <v:shape id="_x0000_i1025" type="#_x0000_t75" style="width:589.5pt;height:390.75pt">
+            <v:imagedata r:id="rId9" o:title="IMG-20200216-WA0001"/>
+          </v:shape>
+        </w:pict>
+      </w:r>
+      <w:bookmarkEnd w:id="0"/>
     </w:p>
     <w:p>
       <w:pPr>
@@ -1306,122 +1201,68 @@
         <w:rPr>
           <w:lang w:val="es-CO"/>
         </w:rPr>
-        <w:t xml:space="preserve">se hace clic en el botón [1] aparece el número 1 en la barra de texto, se hace clic en el botón [0] en la barra de texto aparece el número 10, se hace clic en el botón [=] en la barra de texto </w:t>
+        <w:t xml:space="preserve">se hace clic en el botón [1] aparece el número 1 en la barra de texto, se hace clic en el botón [0] en la barra de texto aparece el número 10, se hace clic en el botón [=] en la barra de texto aparece el número 250.0,se hace clic nuevamente en el botón [*], aparece “250.0*” encima de la barra de texto se hace clic en el botón [2], aparece el </w:t>
+      </w:r>
+      <w:r>
+        <w:rPr>
+          <w:lang w:val="es-CO"/>
+        </w:rPr>
+        <w:t>número</w:t>
+      </w:r>
+      <w:r>
+        <w:rPr>
+          <w:lang w:val="es-CO"/>
+        </w:rPr>
+        <w:t xml:space="preserve"> 2 en la barra de texto</w:t>
+      </w:r>
+      <w:r>
+        <w:rPr>
+          <w:lang w:val="es-CO"/>
+        </w:rPr>
+        <w:t>, se hace clic en el botón [=], aparece el número 500.0 en la barra de texto, se hace clic en el botón[+], encima de la barra de texto aparece “500.0+”,se hace clic en el botón[5],</w:t>
+      </w:r>
+      <w:r>
+        <w:rPr>
+          <w:lang w:val="es-CO"/>
+        </w:rPr>
+        <w:t xml:space="preserve"> </w:t>
+      </w:r>
+      <w:r>
+        <w:rPr>
+          <w:lang w:val="es-CO"/>
+        </w:rPr>
+        <w:t>aparece el número 5 en la barra de texto, se hace clic en el botón [8],</w:t>
+      </w:r>
+      <w:r>
+        <w:rPr>
+          <w:lang w:val="es-CO"/>
+        </w:rPr>
+        <w:t xml:space="preserve"> </w:t>
+      </w:r>
+      <w:r>
+        <w:rPr>
+          <w:lang w:val="es-CO"/>
+        </w:rPr>
+        <w:t>en la barra de texto está el número 58,se hace clic en el botón[9],</w:t>
+      </w:r>
+      <w:r>
+        <w:rPr>
+          <w:lang w:val="es-CO"/>
+        </w:rPr>
+        <w:t xml:space="preserve"> </w:t>
+      </w:r>
+      <w:r>
+        <w:rPr>
+          <w:lang w:val="es-CO"/>
+        </w:rPr>
+        <w:t xml:space="preserve">en la barra de texto está el </w:t>
       </w:r>
       <w:r>
         <w:rPr>
           <w:lang w:val="es-CO"/>
         </w:rPr>
         <w:lastRenderedPageBreak/>
-        <w:t xml:space="preserve">aparece el número 250.0,se hace clic nuevamente en el botón [*], aparece “250.0*” encima de la barra de texto se hace clic en el botón [2], aparece el </w:t>
-      </w:r>
-      <w:r>
-        <w:rPr>
-          <w:lang w:val="es-CO"/>
-        </w:rPr>
-        <w:t>número</w:t>
-      </w:r>
-      <w:r>
-        <w:rPr>
-          <w:lang w:val="es-CO"/>
-        </w:rPr>
-        <w:t xml:space="preserve"> 2 en la barra de texto</w:t>
-      </w:r>
-      <w:r>
-        <w:rPr>
-          <w:lang w:val="es-CO"/>
-        </w:rPr>
-        <w:t xml:space="preserve">, se hace clic en el botón [=], aparece el número 500.0 en la barra de texto, se hace clic en el botón[+], </w:t>
-      </w:r>
-      <w:r>
-        <w:rPr>
-          <w:lang w:val="es-CO"/>
-        </w:rPr>
-        <w:t>encima de la barra de texto aparece “</w:t>
-      </w:r>
-      <w:r>
-        <w:rPr>
-          <w:lang w:val="es-CO"/>
-        </w:rPr>
-        <w:t>500.0+</w:t>
-      </w:r>
-      <w:r>
-        <w:rPr>
-          <w:lang w:val="es-CO"/>
-        </w:rPr>
-        <w:t>”</w:t>
-      </w:r>
-      <w:r>
-        <w:rPr>
-          <w:lang w:val="es-CO"/>
-        </w:rPr>
-        <w:t>,se hace clic en el botón[5],</w:t>
-      </w:r>
-      <w:r>
-        <w:rPr>
-          <w:lang w:val="es-CO"/>
-        </w:rPr>
-        <w:t xml:space="preserve"> </w:t>
-      </w:r>
-      <w:r>
-        <w:rPr>
-          <w:lang w:val="es-CO"/>
-        </w:rPr>
-        <w:t>aparece el número</w:t>
-      </w:r>
-      <w:r>
-        <w:rPr>
-          <w:lang w:val="es-CO"/>
-        </w:rPr>
-        <w:t xml:space="preserve"> 5</w:t>
-      </w:r>
-      <w:r>
-        <w:rPr>
-          <w:lang w:val="es-CO"/>
-        </w:rPr>
-        <w:t xml:space="preserve"> en la barra de texto</w:t>
-      </w:r>
-      <w:r>
-        <w:rPr>
-          <w:lang w:val="es-CO"/>
-        </w:rPr>
-        <w:t>, se hace clic en el botón [8],</w:t>
-      </w:r>
-      <w:r>
-        <w:rPr>
-          <w:lang w:val="es-CO"/>
-        </w:rPr>
-        <w:t xml:space="preserve"> </w:t>
-      </w:r>
-      <w:r>
-        <w:rPr>
-          <w:lang w:val="es-CO"/>
-        </w:rPr>
-        <w:t>en la barra de texto está el número</w:t>
-      </w:r>
-      <w:r>
-        <w:rPr>
-          <w:lang w:val="es-CO"/>
-        </w:rPr>
-        <w:t xml:space="preserve"> 58,se hace clic en el botón[9],</w:t>
-      </w:r>
-      <w:r>
-        <w:rPr>
-          <w:lang w:val="es-CO"/>
-        </w:rPr>
-        <w:t xml:space="preserve"> </w:t>
-      </w:r>
-      <w:r>
-        <w:rPr>
-          <w:lang w:val="es-CO"/>
-        </w:rPr>
-        <w:t>en la barra de texto está el número 58</w:t>
-      </w:r>
-      <w:r>
-        <w:rPr>
-          <w:lang w:val="es-CO"/>
-        </w:rPr>
-        <w:t>9, se hace clic en el botón [=], en la barra de texto aparece el número 1089.0, se hace clic en el botón [ce], se vacía la barra de texto.</w:t>
+        <w:t>número 589, se hace clic en el botón [=], en la barra de texto aparece el número 1089.0, se hace clic en el botón [ce], se vacía la barra de texto.</w:t>
       </w:r>
     </w:p>
     <w:p>
@@ -1451,7 +1292,21 @@
         <w:rPr>
           <w:lang w:val="es-CO"/>
         </w:rPr>
-        <w:t xml:space="preserve"> “sin(”, se hace clic</w:t>
+        <w:t xml:space="preserve"> “</w:t>
+      </w:r>
+      <w:proofErr w:type="gramStart"/>
+      <w:r>
+        <w:rPr>
+          <w:lang w:val="es-CO"/>
+        </w:rPr>
+        <w:t>sin(</w:t>
+      </w:r>
+      <w:proofErr w:type="gramEnd"/>
+      <w:r>
+        <w:rPr>
+          <w:lang w:val="es-CO"/>
+        </w:rPr>
+        <w:t>”, se hace clic</w:t>
       </w:r>
       <w:r>
         <w:rPr>

</xml_diff>